<commit_message>
Changed some filetypes to pdf
</commit_message>
<xml_diff>
--- a/Facher/Bilder/PAM/Praktikum/FR/Physikpraktikum_FR_Basil.docx
+++ b/Facher/Bilder/PAM/Praktikum/FR/Physikpraktikum_FR_Basil.docx
@@ -1,6 +1,6 @@
 
 <file path=word/document.xml><?xml version="1.0" encoding="utf-8"?>
-<w:document xmlns:wpc="http://schemas.microsoft.com/office/word/2010/wordprocessingCanvas" xmlns:cx="http://schemas.microsoft.com/office/drawing/2014/chartex" xmlns:cx1="http://schemas.microsoft.com/office/drawing/2015/9/8/chartex" xmlns:cx2="http://schemas.microsoft.com/office/drawing/2015/10/21/chartex" xmlns:cx3="http://schemas.microsoft.com/office/drawing/2016/5/9/chartex" xmlns:cx4="http://schemas.microsoft.com/office/drawing/2016/5/10/chartex" xmlns:cx5="http://schemas.microsoft.com/office/drawing/2016/5/11/chartex" xmlns:cx6="http://schemas.microsoft.com/office/drawing/2016/5/12/chartex" xmlns:cx7="http://schemas.microsoft.com/office/drawing/2016/5/13/chartex" xmlns:cx8="http://schemas.microsoft.com/office/drawing/2016/5/14/chartex" xmlns:mc="http://schemas.openxmlformats.org/markup-compatibility/2006" xmlns:aink="http://schemas.microsoft.com/office/drawing/2016/ink" xmlns:am3d="http://schemas.microsoft.com/office/drawing/2017/model3d" xmlns:o="urn:schemas-microsoft-com:office:office" xmlns:r="http://schemas.openxmlformats.org/officeDocument/2006/relationships" xmlns:m="http://schemas.openxmlformats.org/officeDocument/2006/math" xmlns:v="urn:schemas-microsoft-com:vml" xmlns:wp14="http://schemas.microsoft.com/office/word/2010/wordprocessingDrawing" xmlns:wp="http://schemas.openxmlformats.org/drawingml/2006/wordprocessingDrawing" xmlns:w10="urn:schemas-microsoft-com:office:word" xmlns:w="http://schemas.openxmlformats.org/wordprocessingml/2006/main" xmlns:w14="http://schemas.microsoft.com/office/word/2010/wordml" xmlns:w15="http://schemas.microsoft.com/office/word/2012/wordml" xmlns:w16cid="http://schemas.microsoft.com/office/word/2016/wordml/cid" xmlns:w16se="http://schemas.microsoft.com/office/word/2015/wordml/symex" xmlns:wpg="http://schemas.microsoft.com/office/word/2010/wordprocessingGroup" xmlns:wpi="http://schemas.microsoft.com/office/word/2010/wordprocessingInk" xmlns:wne="http://schemas.microsoft.com/office/word/2006/wordml" xmlns:wps="http://schemas.microsoft.com/office/word/2010/wordprocessingShape" mc:Ignorable="w14 w15 w16se w16cid wp14">
+<w:document xmlns:wpc="http://schemas.microsoft.com/office/word/2010/wordprocessingCanvas" xmlns:cx="http://schemas.microsoft.com/office/drawing/2014/chartex" xmlns:mc="http://schemas.openxmlformats.org/markup-compatibility/2006" xmlns:o="urn:schemas-microsoft-com:office:office" xmlns:r="http://schemas.openxmlformats.org/officeDocument/2006/relationships" xmlns:m="http://schemas.openxmlformats.org/officeDocument/2006/math" xmlns:v="urn:schemas-microsoft-com:vml" xmlns:wp14="http://schemas.microsoft.com/office/word/2010/wordprocessingDrawing" xmlns:wp="http://schemas.openxmlformats.org/drawingml/2006/wordprocessingDrawing" xmlns:w10="urn:schemas-microsoft-com:office:word" xmlns:w="http://schemas.openxmlformats.org/wordprocessingml/2006/main" xmlns:w14="http://schemas.microsoft.com/office/word/2010/wordml" xmlns:w15="http://schemas.microsoft.com/office/word/2012/wordml" xmlns:w16se="http://schemas.microsoft.com/office/word/2015/wordml/symex" xmlns:wpg="http://schemas.microsoft.com/office/word/2010/wordprocessingGroup" xmlns:wpi="http://schemas.microsoft.com/office/word/2010/wordprocessingInk" xmlns:wne="http://schemas.microsoft.com/office/word/2006/wordml" xmlns:wps="http://schemas.microsoft.com/office/word/2010/wordprocessingShape" mc:Ignorable="w14 w15 w16se wp14">
   <w:body>
     <w:p>
       <w:pPr>
@@ -182,6 +182,7 @@
           <w:noProof/>
           <w:sz w:val="24"/>
           <w:szCs w:val="24"/>
+          <w:lang w:eastAsia="de-CH"/>
         </w:rPr>
         <mc:AlternateContent>
           <mc:Choice Requires="wpg">
@@ -1168,7 +1169,7 @@
               </wp:anchor>
             </w:drawing>
           </mc:Choice>
-          <mc:Fallback>
+          <mc:Fallback xmlns:w16cid="http://schemas.microsoft.com/office/word/2016/wordml/cid" xmlns:am3d="http://schemas.microsoft.com/office/drawing/2017/model3d" xmlns:aink="http://schemas.microsoft.com/office/drawing/2016/ink" xmlns:cx8="http://schemas.microsoft.com/office/drawing/2016/5/14/chartex" xmlns:cx7="http://schemas.microsoft.com/office/drawing/2016/5/13/chartex" xmlns:cx6="http://schemas.microsoft.com/office/drawing/2016/5/12/chartex" xmlns:cx5="http://schemas.microsoft.com/office/drawing/2016/5/11/chartex" xmlns:cx4="http://schemas.microsoft.com/office/drawing/2016/5/10/chartex" xmlns:cx3="http://schemas.microsoft.com/office/drawing/2016/5/9/chartex" xmlns:cx2="http://schemas.microsoft.com/office/drawing/2015/10/21/chartex" xmlns:cx1="http://schemas.microsoft.com/office/drawing/2015/9/8/chartex">
             <w:pict>
               <v:group id="Gruppieren 24" o:spid="_x0000_s1026" style="position:absolute;left:0;text-align:left;margin-left:79pt;margin-top:51.8pt;width:295.8pt;height:279.85pt;z-index:251661312" coordsize="37572,35540" o:gfxdata="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">
                 <v:group id="Gruppieren 37" o:spid="_x0000_s1027" style="position:absolute;left:31;width:37541;height:30975" coordsize="37546,30981" o:gfxdata="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">
@@ -1383,6 +1384,7 @@
           <w:noProof/>
           <w:sz w:val="24"/>
           <w:szCs w:val="24"/>
+          <w:lang w:eastAsia="de-CH"/>
         </w:rPr>
         <mc:AlternateContent>
           <mc:Choice Requires="wps">
@@ -1470,7 +1472,7 @@
               </wp:anchor>
             </w:drawing>
           </mc:Choice>
-          <mc:Fallback>
+          <mc:Fallback xmlns:w16cid="http://schemas.microsoft.com/office/word/2016/wordml/cid" xmlns:am3d="http://schemas.microsoft.com/office/drawing/2017/model3d" xmlns:aink="http://schemas.microsoft.com/office/drawing/2016/ink" xmlns:cx8="http://schemas.microsoft.com/office/drawing/2016/5/14/chartex" xmlns:cx7="http://schemas.microsoft.com/office/drawing/2016/5/13/chartex" xmlns:cx6="http://schemas.microsoft.com/office/drawing/2016/5/12/chartex" xmlns:cx5="http://schemas.microsoft.com/office/drawing/2016/5/11/chartex" xmlns:cx4="http://schemas.microsoft.com/office/drawing/2016/5/10/chartex" xmlns:cx3="http://schemas.microsoft.com/office/drawing/2016/5/9/chartex" xmlns:cx2="http://schemas.microsoft.com/office/drawing/2015/10/21/chartex" xmlns:cx1="http://schemas.microsoft.com/office/drawing/2015/9/8/chartex">
             <w:pict>
               <v:shape id="Textfeld 25" o:spid="_x0000_s1051" type="#_x0000_t202" style="position:absolute;left:0;text-align:left;margin-left:0;margin-top:70.75pt;width:33.8pt;height:19.4pt;z-index:251662336;visibility:visible;mso-wrap-style:square;mso-width-percent:0;mso-wrap-distance-left:9pt;mso-wrap-distance-top:0;mso-wrap-distance-right:9pt;mso-wrap-distance-bottom:0;mso-position-horizontal:center;mso-position-horizontal-relative:margin;mso-position-vertical:absolute;mso-position-vertical-relative:text;mso-width-percent:0;mso-width-relative:margin;v-text-anchor:top" o:gfxdata="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" filled="f" stroked="f">
                 <v:textbox>
@@ -1526,7 +1528,7 @@
           <w:sz w:val="24"/>
           <w:szCs w:val="24"/>
         </w:rPr>
-        <w:t>und einem unbekannten Element E wurde die Stromstärke I und die Spannun</w:t>
+        <w:t xml:space="preserve">und einem unbekannten Element E wurde die Stromstärke I und die Spannung U des Elements </w:t>
       </w:r>
       <w:bookmarkStart w:id="0" w:name="_GoBack"/>
       <w:bookmarkEnd w:id="0"/>
@@ -1536,7 +1538,7 @@
           <w:sz w:val="24"/>
           <w:szCs w:val="24"/>
         </w:rPr>
-        <w:t xml:space="preserve">g U des Elements gemessen. </w:t>
+        <w:t xml:space="preserve">gemessen. </w:t>
       </w:r>
     </w:p>
     <w:p>
@@ -7470,7 +7472,12 @@
       </m:oMathPara>
     </w:p>
     <w:sectPr>
-      <w:footerReference w:type="default" r:id="rId8"/>
+      <w:headerReference w:type="even" r:id="rId8"/>
+      <w:headerReference w:type="default" r:id="rId9"/>
+      <w:footerReference w:type="even" r:id="rId10"/>
+      <w:footerReference w:type="default" r:id="rId11"/>
+      <w:headerReference w:type="first" r:id="rId12"/>
+      <w:footerReference w:type="first" r:id="rId13"/>
       <w:pgSz w:w="11906" w:h="16838"/>
       <w:pgMar w:top="1417" w:right="1417" w:bottom="1134" w:left="1417" w:header="708" w:footer="708" w:gutter="0"/>
       <w:cols w:space="708"/>
@@ -7481,7 +7488,7 @@
 </file>
 
 <file path=word/endnotes.xml><?xml version="1.0" encoding="utf-8"?>
-<w:endnotes xmlns:wpc="http://schemas.microsoft.com/office/word/2010/wordprocessingCanvas" xmlns:cx="http://schemas.microsoft.com/office/drawing/2014/chartex" xmlns:cx1="http://schemas.microsoft.com/office/drawing/2015/9/8/chartex" xmlns:cx2="http://schemas.microsoft.com/office/drawing/2015/10/21/chartex" xmlns:cx3="http://schemas.microsoft.com/office/drawing/2016/5/9/chartex" xmlns:cx4="http://schemas.microsoft.com/office/drawing/2016/5/10/chartex" xmlns:cx5="http://schemas.microsoft.com/office/drawing/2016/5/11/chartex" xmlns:cx6="http://schemas.microsoft.com/office/drawing/2016/5/12/chartex" xmlns:cx7="http://schemas.microsoft.com/office/drawing/2016/5/13/chartex" xmlns:cx8="http://schemas.microsoft.com/office/drawing/2016/5/14/chartex" xmlns:mc="http://schemas.openxmlformats.org/markup-compatibility/2006" xmlns:aink="http://schemas.microsoft.com/office/drawing/2016/ink" xmlns:am3d="http://schemas.microsoft.com/office/drawing/2017/model3d" xmlns:o="urn:schemas-microsoft-com:office:office" xmlns:r="http://schemas.openxmlformats.org/officeDocument/2006/relationships" xmlns:m="http://schemas.openxmlformats.org/officeDocument/2006/math" xmlns:v="urn:schemas-microsoft-com:vml" xmlns:wp14="http://schemas.microsoft.com/office/word/2010/wordprocessingDrawing" xmlns:wp="http://schemas.openxmlformats.org/drawingml/2006/wordprocessingDrawing" xmlns:w10="urn:schemas-microsoft-com:office:word" xmlns:w="http://schemas.openxmlformats.org/wordprocessingml/2006/main" xmlns:w14="http://schemas.microsoft.com/office/word/2010/wordml" xmlns:w15="http://schemas.microsoft.com/office/word/2012/wordml" xmlns:w16cid="http://schemas.microsoft.com/office/word/2016/wordml/cid" xmlns:w16se="http://schemas.microsoft.com/office/word/2015/wordml/symex" xmlns:wpg="http://schemas.microsoft.com/office/word/2010/wordprocessingGroup" xmlns:wpi="http://schemas.microsoft.com/office/word/2010/wordprocessingInk" xmlns:wne="http://schemas.microsoft.com/office/word/2006/wordml" xmlns:wps="http://schemas.microsoft.com/office/word/2010/wordprocessingShape" mc:Ignorable="w14 w15 w16se w16cid wp14">
+<w:endnotes xmlns:wpc="http://schemas.microsoft.com/office/word/2010/wordprocessingCanvas" xmlns:cx="http://schemas.microsoft.com/office/drawing/2014/chartex" xmlns:mc="http://schemas.openxmlformats.org/markup-compatibility/2006" xmlns:o="urn:schemas-microsoft-com:office:office" xmlns:r="http://schemas.openxmlformats.org/officeDocument/2006/relationships" xmlns:m="http://schemas.openxmlformats.org/officeDocument/2006/math" xmlns:v="urn:schemas-microsoft-com:vml" xmlns:wp14="http://schemas.microsoft.com/office/word/2010/wordprocessingDrawing" xmlns:wp="http://schemas.openxmlformats.org/drawingml/2006/wordprocessingDrawing" xmlns:w10="urn:schemas-microsoft-com:office:word" xmlns:w="http://schemas.openxmlformats.org/wordprocessingml/2006/main" xmlns:w14="http://schemas.microsoft.com/office/word/2010/wordml" xmlns:w15="http://schemas.microsoft.com/office/word/2012/wordml" xmlns:w16se="http://schemas.microsoft.com/office/word/2015/wordml/symex" xmlns:wpg="http://schemas.microsoft.com/office/word/2010/wordprocessingGroup" xmlns:wpi="http://schemas.microsoft.com/office/word/2010/wordprocessingInk" xmlns:wne="http://schemas.microsoft.com/office/word/2006/wordml" xmlns:wps="http://schemas.microsoft.com/office/word/2010/wordprocessingShape" mc:Ignorable="w14 w15 w16se wp14">
   <w:endnote w:type="separator" w:id="-1">
     <w:p>
       <w:pPr>
@@ -7506,7 +7513,17 @@
 </file>
 
 <file path=word/footer1.xml><?xml version="1.0" encoding="utf-8"?>
-<w:ftr xmlns:wpc="http://schemas.microsoft.com/office/word/2010/wordprocessingCanvas" xmlns:cx="http://schemas.microsoft.com/office/drawing/2014/chartex" xmlns:cx1="http://schemas.microsoft.com/office/drawing/2015/9/8/chartex" xmlns:cx2="http://schemas.microsoft.com/office/drawing/2015/10/21/chartex" xmlns:cx3="http://schemas.microsoft.com/office/drawing/2016/5/9/chartex" xmlns:cx4="http://schemas.microsoft.com/office/drawing/2016/5/10/chartex" xmlns:cx5="http://schemas.microsoft.com/office/drawing/2016/5/11/chartex" xmlns:cx6="http://schemas.microsoft.com/office/drawing/2016/5/12/chartex" xmlns:cx7="http://schemas.microsoft.com/office/drawing/2016/5/13/chartex" xmlns:cx8="http://schemas.microsoft.com/office/drawing/2016/5/14/chartex" xmlns:mc="http://schemas.openxmlformats.org/markup-compatibility/2006" xmlns:aink="http://schemas.microsoft.com/office/drawing/2016/ink" xmlns:am3d="http://schemas.microsoft.com/office/drawing/2017/model3d" xmlns:o="urn:schemas-microsoft-com:office:office" xmlns:r="http://schemas.openxmlformats.org/officeDocument/2006/relationships" xmlns:m="http://schemas.openxmlformats.org/officeDocument/2006/math" xmlns:v="urn:schemas-microsoft-com:vml" xmlns:wp14="http://schemas.microsoft.com/office/word/2010/wordprocessingDrawing" xmlns:wp="http://schemas.openxmlformats.org/drawingml/2006/wordprocessingDrawing" xmlns:w10="urn:schemas-microsoft-com:office:word" xmlns:w="http://schemas.openxmlformats.org/wordprocessingml/2006/main" xmlns:w14="http://schemas.microsoft.com/office/word/2010/wordml" xmlns:w15="http://schemas.microsoft.com/office/word/2012/wordml" xmlns:w16cid="http://schemas.microsoft.com/office/word/2016/wordml/cid" xmlns:w16se="http://schemas.microsoft.com/office/word/2015/wordml/symex" xmlns:wpg="http://schemas.microsoft.com/office/word/2010/wordprocessingGroup" xmlns:wpi="http://schemas.microsoft.com/office/word/2010/wordprocessingInk" xmlns:wne="http://schemas.microsoft.com/office/word/2006/wordml" xmlns:wps="http://schemas.microsoft.com/office/word/2010/wordprocessingShape" mc:Ignorable="w14 w15 w16se w16cid wp14">
+<w:ftr xmlns:wpc="http://schemas.microsoft.com/office/word/2010/wordprocessingCanvas" xmlns:cx="http://schemas.microsoft.com/office/drawing/2014/chartex" xmlns:mc="http://schemas.openxmlformats.org/markup-compatibility/2006" xmlns:o="urn:schemas-microsoft-com:office:office" xmlns:r="http://schemas.openxmlformats.org/officeDocument/2006/relationships" xmlns:m="http://schemas.openxmlformats.org/officeDocument/2006/math" xmlns:v="urn:schemas-microsoft-com:vml" xmlns:wp14="http://schemas.microsoft.com/office/word/2010/wordprocessingDrawing" xmlns:wp="http://schemas.openxmlformats.org/drawingml/2006/wordprocessingDrawing" xmlns:w10="urn:schemas-microsoft-com:office:word" xmlns:w="http://schemas.openxmlformats.org/wordprocessingml/2006/main" xmlns:w14="http://schemas.microsoft.com/office/word/2010/wordml" xmlns:w15="http://schemas.microsoft.com/office/word/2012/wordml" xmlns:w16se="http://schemas.microsoft.com/office/word/2015/wordml/symex" xmlns:wpg="http://schemas.microsoft.com/office/word/2010/wordprocessingGroup" xmlns:wpi="http://schemas.microsoft.com/office/word/2010/wordprocessingInk" xmlns:wne="http://schemas.microsoft.com/office/word/2006/wordml" xmlns:wps="http://schemas.microsoft.com/office/word/2010/wordprocessingShape" mc:Ignorable="w14 w15 w16se wp14">
+  <w:p>
+    <w:pPr>
+      <w:pStyle w:val="Fuzeile"/>
+    </w:pPr>
+  </w:p>
+</w:ftr>
+</file>
+
+<file path=word/footer2.xml><?xml version="1.0" encoding="utf-8"?>
+<w:ftr xmlns:wpc="http://schemas.microsoft.com/office/word/2010/wordprocessingCanvas" xmlns:cx="http://schemas.microsoft.com/office/drawing/2014/chartex" xmlns:mc="http://schemas.openxmlformats.org/markup-compatibility/2006" xmlns:o="urn:schemas-microsoft-com:office:office" xmlns:r="http://schemas.openxmlformats.org/officeDocument/2006/relationships" xmlns:m="http://schemas.openxmlformats.org/officeDocument/2006/math" xmlns:v="urn:schemas-microsoft-com:vml" xmlns:wp14="http://schemas.microsoft.com/office/word/2010/wordprocessingDrawing" xmlns:wp="http://schemas.openxmlformats.org/drawingml/2006/wordprocessingDrawing" xmlns:w10="urn:schemas-microsoft-com:office:word" xmlns:w="http://schemas.openxmlformats.org/wordprocessingml/2006/main" xmlns:w14="http://schemas.microsoft.com/office/word/2010/wordml" xmlns:w15="http://schemas.microsoft.com/office/word/2012/wordml" xmlns:w16se="http://schemas.microsoft.com/office/word/2015/wordml/symex" xmlns:wpg="http://schemas.microsoft.com/office/word/2010/wordprocessingGroup" xmlns:wpi="http://schemas.microsoft.com/office/word/2010/wordprocessingInk" xmlns:wne="http://schemas.microsoft.com/office/word/2006/wordml" xmlns:wps="http://schemas.microsoft.com/office/word/2010/wordprocessingShape" mc:Ignorable="w14 w15 w16se wp14">
   <w:p>
     <w:pPr>
       <w:pStyle w:val="Fuzeile"/>
@@ -7525,8 +7542,18 @@
 </w:ftr>
 </file>
 
+<file path=word/footer3.xml><?xml version="1.0" encoding="utf-8"?>
+<w:ftr xmlns:wpc="http://schemas.microsoft.com/office/word/2010/wordprocessingCanvas" xmlns:cx="http://schemas.microsoft.com/office/drawing/2014/chartex" xmlns:mc="http://schemas.openxmlformats.org/markup-compatibility/2006" xmlns:o="urn:schemas-microsoft-com:office:office" xmlns:r="http://schemas.openxmlformats.org/officeDocument/2006/relationships" xmlns:m="http://schemas.openxmlformats.org/officeDocument/2006/math" xmlns:v="urn:schemas-microsoft-com:vml" xmlns:wp14="http://schemas.microsoft.com/office/word/2010/wordprocessingDrawing" xmlns:wp="http://schemas.openxmlformats.org/drawingml/2006/wordprocessingDrawing" xmlns:w10="urn:schemas-microsoft-com:office:word" xmlns:w="http://schemas.openxmlformats.org/wordprocessingml/2006/main" xmlns:w14="http://schemas.microsoft.com/office/word/2010/wordml" xmlns:w15="http://schemas.microsoft.com/office/word/2012/wordml" xmlns:w16se="http://schemas.microsoft.com/office/word/2015/wordml/symex" xmlns:wpg="http://schemas.microsoft.com/office/word/2010/wordprocessingGroup" xmlns:wpi="http://schemas.microsoft.com/office/word/2010/wordprocessingInk" xmlns:wne="http://schemas.microsoft.com/office/word/2006/wordml" xmlns:wps="http://schemas.microsoft.com/office/word/2010/wordprocessingShape" mc:Ignorable="w14 w15 w16se wp14">
+  <w:p>
+    <w:pPr>
+      <w:pStyle w:val="Fuzeile"/>
+    </w:pPr>
+  </w:p>
+</w:ftr>
+</file>
+
 <file path=word/footnotes.xml><?xml version="1.0" encoding="utf-8"?>
-<w:footnotes xmlns:wpc="http://schemas.microsoft.com/office/word/2010/wordprocessingCanvas" xmlns:cx="http://schemas.microsoft.com/office/drawing/2014/chartex" xmlns:cx1="http://schemas.microsoft.com/office/drawing/2015/9/8/chartex" xmlns:cx2="http://schemas.microsoft.com/office/drawing/2015/10/21/chartex" xmlns:cx3="http://schemas.microsoft.com/office/drawing/2016/5/9/chartex" xmlns:cx4="http://schemas.microsoft.com/office/drawing/2016/5/10/chartex" xmlns:cx5="http://schemas.microsoft.com/office/drawing/2016/5/11/chartex" xmlns:cx6="http://schemas.microsoft.com/office/drawing/2016/5/12/chartex" xmlns:cx7="http://schemas.microsoft.com/office/drawing/2016/5/13/chartex" xmlns:cx8="http://schemas.microsoft.com/office/drawing/2016/5/14/chartex" xmlns:mc="http://schemas.openxmlformats.org/markup-compatibility/2006" xmlns:aink="http://schemas.microsoft.com/office/drawing/2016/ink" xmlns:am3d="http://schemas.microsoft.com/office/drawing/2017/model3d" xmlns:o="urn:schemas-microsoft-com:office:office" xmlns:r="http://schemas.openxmlformats.org/officeDocument/2006/relationships" xmlns:m="http://schemas.openxmlformats.org/officeDocument/2006/math" xmlns:v="urn:schemas-microsoft-com:vml" xmlns:wp14="http://schemas.microsoft.com/office/word/2010/wordprocessingDrawing" xmlns:wp="http://schemas.openxmlformats.org/drawingml/2006/wordprocessingDrawing" xmlns:w10="urn:schemas-microsoft-com:office:word" xmlns:w="http://schemas.openxmlformats.org/wordprocessingml/2006/main" xmlns:w14="http://schemas.microsoft.com/office/word/2010/wordml" xmlns:w15="http://schemas.microsoft.com/office/word/2012/wordml" xmlns:w16cid="http://schemas.microsoft.com/office/word/2016/wordml/cid" xmlns:w16se="http://schemas.microsoft.com/office/word/2015/wordml/symex" xmlns:wpg="http://schemas.microsoft.com/office/word/2010/wordprocessingGroup" xmlns:wpi="http://schemas.microsoft.com/office/word/2010/wordprocessingInk" xmlns:wne="http://schemas.microsoft.com/office/word/2006/wordml" xmlns:wps="http://schemas.microsoft.com/office/word/2010/wordprocessingShape" mc:Ignorable="w14 w15 w16se w16cid wp14">
+<w:footnotes xmlns:wpc="http://schemas.microsoft.com/office/word/2010/wordprocessingCanvas" xmlns:cx="http://schemas.microsoft.com/office/drawing/2014/chartex" xmlns:mc="http://schemas.openxmlformats.org/markup-compatibility/2006" xmlns:o="urn:schemas-microsoft-com:office:office" xmlns:r="http://schemas.openxmlformats.org/officeDocument/2006/relationships" xmlns:m="http://schemas.openxmlformats.org/officeDocument/2006/math" xmlns:v="urn:schemas-microsoft-com:vml" xmlns:wp14="http://schemas.microsoft.com/office/word/2010/wordprocessingDrawing" xmlns:wp="http://schemas.openxmlformats.org/drawingml/2006/wordprocessingDrawing" xmlns:w10="urn:schemas-microsoft-com:office:word" xmlns:w="http://schemas.openxmlformats.org/wordprocessingml/2006/main" xmlns:w14="http://schemas.microsoft.com/office/word/2010/wordml" xmlns:w15="http://schemas.microsoft.com/office/word/2012/wordml" xmlns:w16se="http://schemas.microsoft.com/office/word/2015/wordml/symex" xmlns:wpg="http://schemas.microsoft.com/office/word/2010/wordprocessingGroup" xmlns:wpi="http://schemas.microsoft.com/office/word/2010/wordprocessingInk" xmlns:wne="http://schemas.microsoft.com/office/word/2006/wordml" xmlns:wps="http://schemas.microsoft.com/office/word/2010/wordprocessingShape" mc:Ignorable="w14 w15 w16se wp14">
   <w:footnote w:type="separator" w:id="-1">
     <w:p>
       <w:pPr>
@@ -7550,8 +7577,82 @@
 </w:footnotes>
 </file>
 
+<file path=word/header1.xml><?xml version="1.0" encoding="utf-8"?>
+<w:hdr xmlns:wpc="http://schemas.microsoft.com/office/word/2010/wordprocessingCanvas" xmlns:cx="http://schemas.microsoft.com/office/drawing/2014/chartex" xmlns:mc="http://schemas.openxmlformats.org/markup-compatibility/2006" xmlns:o="urn:schemas-microsoft-com:office:office" xmlns:r="http://schemas.openxmlformats.org/officeDocument/2006/relationships" xmlns:m="http://schemas.openxmlformats.org/officeDocument/2006/math" xmlns:v="urn:schemas-microsoft-com:vml" xmlns:wp14="http://schemas.microsoft.com/office/word/2010/wordprocessingDrawing" xmlns:wp="http://schemas.openxmlformats.org/drawingml/2006/wordprocessingDrawing" xmlns:w10="urn:schemas-microsoft-com:office:word" xmlns:w="http://schemas.openxmlformats.org/wordprocessingml/2006/main" xmlns:w14="http://schemas.microsoft.com/office/word/2010/wordml" xmlns:w15="http://schemas.microsoft.com/office/word/2012/wordml" xmlns:w16se="http://schemas.microsoft.com/office/word/2015/wordml/symex" xmlns:wpg="http://schemas.microsoft.com/office/word/2010/wordprocessingGroup" xmlns:wpi="http://schemas.microsoft.com/office/word/2010/wordprocessingInk" xmlns:wne="http://schemas.microsoft.com/office/word/2006/wordml" xmlns:wps="http://schemas.microsoft.com/office/word/2010/wordprocessingShape" mc:Ignorable="w14 w15 w16se wp14">
+  <w:p>
+    <w:pPr>
+      <w:pStyle w:val="Kopfzeile"/>
+    </w:pPr>
+  </w:p>
+</w:hdr>
+</file>
+
+<file path=word/header2.xml><?xml version="1.0" encoding="utf-8"?>
+<w:hdr xmlns:wpc="http://schemas.microsoft.com/office/word/2010/wordprocessingCanvas" xmlns:cx="http://schemas.microsoft.com/office/drawing/2014/chartex" xmlns:mc="http://schemas.openxmlformats.org/markup-compatibility/2006" xmlns:o="urn:schemas-microsoft-com:office:office" xmlns:r="http://schemas.openxmlformats.org/officeDocument/2006/relationships" xmlns:m="http://schemas.openxmlformats.org/officeDocument/2006/math" xmlns:v="urn:schemas-microsoft-com:vml" xmlns:wp14="http://schemas.microsoft.com/office/word/2010/wordprocessingDrawing" xmlns:wp="http://schemas.openxmlformats.org/drawingml/2006/wordprocessingDrawing" xmlns:w10="urn:schemas-microsoft-com:office:word" xmlns:w="http://schemas.openxmlformats.org/wordprocessingml/2006/main" xmlns:w14="http://schemas.microsoft.com/office/word/2010/wordml" xmlns:w15="http://schemas.microsoft.com/office/word/2012/wordml" xmlns:w16se="http://schemas.microsoft.com/office/word/2015/wordml/symex" xmlns:wpg="http://schemas.microsoft.com/office/word/2010/wordprocessingGroup" xmlns:wpi="http://schemas.microsoft.com/office/word/2010/wordprocessingInk" xmlns:wne="http://schemas.microsoft.com/office/word/2006/wordml" xmlns:wps="http://schemas.microsoft.com/office/word/2010/wordprocessingShape" mc:Ignorable="w14 w15 w16se wp14">
+  <w:sdt>
+    <w:sdtPr>
+      <w:id w:val="-337471394"/>
+      <w:docPartObj>
+        <w:docPartGallery w:val="Watermarks"/>
+        <w:docPartUnique/>
+      </w:docPartObj>
+    </w:sdtPr>
+    <w:sdtContent>
+      <w:p>
+        <w:pPr>
+          <w:pStyle w:val="Kopfzeile"/>
+        </w:pPr>
+        <w:r>
+          <w:pict>
+            <v:shapetype id="_x0000_t136" coordsize="21600,21600" o:spt="136" adj="10800" path="m@7,l@8,m@5,21600l@6,21600e">
+              <v:formulas>
+                <v:f eqn="sum #0 0 10800"/>
+                <v:f eqn="prod #0 2 1"/>
+                <v:f eqn="sum 21600 0 @1"/>
+                <v:f eqn="sum 0 0 @2"/>
+                <v:f eqn="sum 21600 0 @3"/>
+                <v:f eqn="if @0 @3 0"/>
+                <v:f eqn="if @0 21600 @1"/>
+                <v:f eqn="if @0 0 @2"/>
+                <v:f eqn="if @0 @4 21600"/>
+                <v:f eqn="mid @5 @6"/>
+                <v:f eqn="mid @8 @5"/>
+                <v:f eqn="mid @7 @8"/>
+                <v:f eqn="mid @6 @7"/>
+                <v:f eqn="sum @6 0 @5"/>
+              </v:formulas>
+              <v:path textpathok="t" o:connecttype="custom" o:connectlocs="@9,0;@10,10800;@11,21600;@12,10800" o:connectangles="270,180,90,0"/>
+              <v:textpath on="t" fitshape="t"/>
+              <v:handles>
+                <v:h position="#0,bottomRight" xrange="6629,14971"/>
+              </v:handles>
+              <o:lock v:ext="edit" text="t" shapetype="t"/>
+            </v:shapetype>
+            <v:shape id="PowerPlusWaterMarkObject255706361" o:spid="_x0000_s2049" type="#_x0000_t136" style="position:absolute;margin-left:0;margin-top:0;width:399.7pt;height:239.8pt;rotation:315;z-index:-251658240;mso-position-horizontal:center;mso-position-horizontal-relative:margin;mso-position-vertical:center;mso-position-vertical-relative:margin" o:allowincell="f" fillcolor="#7f7f7f [1612]" stroked="f">
+              <v:fill opacity=".5"/>
+              <v:textpath style="font-family:&quot;calibri&quot;;font-size:1pt" string="Nick T."/>
+              <w10:wrap anchorx="margin" anchory="margin"/>
+            </v:shape>
+          </w:pict>
+        </w:r>
+      </w:p>
+    </w:sdtContent>
+  </w:sdt>
+</w:hdr>
+</file>
+
+<file path=word/header3.xml><?xml version="1.0" encoding="utf-8"?>
+<w:hdr xmlns:wpc="http://schemas.microsoft.com/office/word/2010/wordprocessingCanvas" xmlns:cx="http://schemas.microsoft.com/office/drawing/2014/chartex" xmlns:mc="http://schemas.openxmlformats.org/markup-compatibility/2006" xmlns:o="urn:schemas-microsoft-com:office:office" xmlns:r="http://schemas.openxmlformats.org/officeDocument/2006/relationships" xmlns:m="http://schemas.openxmlformats.org/officeDocument/2006/math" xmlns:v="urn:schemas-microsoft-com:vml" xmlns:wp14="http://schemas.microsoft.com/office/word/2010/wordprocessingDrawing" xmlns:wp="http://schemas.openxmlformats.org/drawingml/2006/wordprocessingDrawing" xmlns:w10="urn:schemas-microsoft-com:office:word" xmlns:w="http://schemas.openxmlformats.org/wordprocessingml/2006/main" xmlns:w14="http://schemas.microsoft.com/office/word/2010/wordml" xmlns:w15="http://schemas.microsoft.com/office/word/2012/wordml" xmlns:w16se="http://schemas.microsoft.com/office/word/2015/wordml/symex" xmlns:wpg="http://schemas.microsoft.com/office/word/2010/wordprocessingGroup" xmlns:wpi="http://schemas.microsoft.com/office/word/2010/wordprocessingInk" xmlns:wne="http://schemas.microsoft.com/office/word/2006/wordml" xmlns:wps="http://schemas.microsoft.com/office/word/2010/wordprocessingShape" mc:Ignorable="w14 w15 w16se wp14">
+  <w:p>
+    <w:pPr>
+      <w:pStyle w:val="Kopfzeile"/>
+    </w:pPr>
+  </w:p>
+</w:hdr>
+</file>
+
 <file path=word/numbering.xml><?xml version="1.0" encoding="utf-8"?>
-<w:numbering xmlns:wpc="http://schemas.microsoft.com/office/word/2010/wordprocessingCanvas" xmlns:cx="http://schemas.microsoft.com/office/drawing/2014/chartex" xmlns:cx1="http://schemas.microsoft.com/office/drawing/2015/9/8/chartex" xmlns:cx2="http://schemas.microsoft.com/office/drawing/2015/10/21/chartex" xmlns:cx3="http://schemas.microsoft.com/office/drawing/2016/5/9/chartex" xmlns:cx4="http://schemas.microsoft.com/office/drawing/2016/5/10/chartex" xmlns:cx5="http://schemas.microsoft.com/office/drawing/2016/5/11/chartex" xmlns:cx6="http://schemas.microsoft.com/office/drawing/2016/5/12/chartex" xmlns:cx7="http://schemas.microsoft.com/office/drawing/2016/5/13/chartex" xmlns:cx8="http://schemas.microsoft.com/office/drawing/2016/5/14/chartex" xmlns:mc="http://schemas.openxmlformats.org/markup-compatibility/2006" xmlns:aink="http://schemas.microsoft.com/office/drawing/2016/ink" xmlns:am3d="http://schemas.microsoft.com/office/drawing/2017/model3d" xmlns:o="urn:schemas-microsoft-com:office:office" xmlns:r="http://schemas.openxmlformats.org/officeDocument/2006/relationships" xmlns:m="http://schemas.openxmlformats.org/officeDocument/2006/math" xmlns:v="urn:schemas-microsoft-com:vml" xmlns:wp14="http://schemas.microsoft.com/office/word/2010/wordprocessingDrawing" xmlns:wp="http://schemas.openxmlformats.org/drawingml/2006/wordprocessingDrawing" xmlns:w10="urn:schemas-microsoft-com:office:word" xmlns:w="http://schemas.openxmlformats.org/wordprocessingml/2006/main" xmlns:w14="http://schemas.microsoft.com/office/word/2010/wordml" xmlns:w15="http://schemas.microsoft.com/office/word/2012/wordml" xmlns:w16cid="http://schemas.microsoft.com/office/word/2016/wordml/cid" xmlns:w16se="http://schemas.microsoft.com/office/word/2015/wordml/symex" xmlns:wpg="http://schemas.microsoft.com/office/word/2010/wordprocessingGroup" xmlns:wpi="http://schemas.microsoft.com/office/word/2010/wordprocessingInk" xmlns:wne="http://schemas.microsoft.com/office/word/2006/wordml" xmlns:wps="http://schemas.microsoft.com/office/word/2010/wordprocessingShape" mc:Ignorable="w14 w15 w16se w16cid wp14">
+<w:numbering xmlns:wpc="http://schemas.microsoft.com/office/word/2010/wordprocessingCanvas" xmlns:cx="http://schemas.microsoft.com/office/drawing/2014/chartex" xmlns:mc="http://schemas.openxmlformats.org/markup-compatibility/2006" xmlns:o="urn:schemas-microsoft-com:office:office" xmlns:r="http://schemas.openxmlformats.org/officeDocument/2006/relationships" xmlns:m="http://schemas.openxmlformats.org/officeDocument/2006/math" xmlns:v="urn:schemas-microsoft-com:vml" xmlns:wp14="http://schemas.microsoft.com/office/word/2010/wordprocessingDrawing" xmlns:wp="http://schemas.openxmlformats.org/drawingml/2006/wordprocessingDrawing" xmlns:w10="urn:schemas-microsoft-com:office:word" xmlns:w="http://schemas.openxmlformats.org/wordprocessingml/2006/main" xmlns:w14="http://schemas.microsoft.com/office/word/2010/wordml" xmlns:w15="http://schemas.microsoft.com/office/word/2012/wordml" xmlns:w16se="http://schemas.microsoft.com/office/word/2015/wordml/symex" xmlns:wpg="http://schemas.microsoft.com/office/word/2010/wordprocessingGroup" xmlns:wpi="http://schemas.microsoft.com/office/word/2010/wordprocessingInk" xmlns:wne="http://schemas.microsoft.com/office/word/2006/wordml" xmlns:wps="http://schemas.microsoft.com/office/word/2010/wordprocessingShape" mc:Ignorable="w14 w15 w16se wp14">
   <w:abstractNum w:abstractNumId="0" w15:restartNumberingAfterBreak="0">
     <w:nsid w:val="2CA910E2"/>
     <w:multiLevelType w:val="hybridMultilevel"/>
@@ -7672,7 +7773,7 @@
 </file>
 
 <file path=word/styles.xml><?xml version="1.0" encoding="utf-8"?>
-<w:styles xmlns:mc="http://schemas.openxmlformats.org/markup-compatibility/2006" xmlns:r="http://schemas.openxmlformats.org/officeDocument/2006/relationships" xmlns:w="http://schemas.openxmlformats.org/wordprocessingml/2006/main" xmlns:w14="http://schemas.microsoft.com/office/word/2010/wordml" xmlns:w15="http://schemas.microsoft.com/office/word/2012/wordml" xmlns:w16cid="http://schemas.microsoft.com/office/word/2016/wordml/cid" xmlns:w16se="http://schemas.microsoft.com/office/word/2015/wordml/symex" mc:Ignorable="w14 w15 w16se w16cid">
+<w:styles xmlns:mc="http://schemas.openxmlformats.org/markup-compatibility/2006" xmlns:r="http://schemas.openxmlformats.org/officeDocument/2006/relationships" xmlns:w="http://schemas.openxmlformats.org/wordprocessingml/2006/main" xmlns:w14="http://schemas.microsoft.com/office/word/2010/wordml" xmlns:w15="http://schemas.microsoft.com/office/word/2012/wordml" xmlns:w16se="http://schemas.microsoft.com/office/word/2015/wordml/symex" mc:Ignorable="w14 w15 w16se">
   <w:docDefaults>
     <w:rPrDefault>
       <w:rPr>
@@ -7688,7 +7789,7 @@
       </w:pPr>
     </w:pPrDefault>
   </w:docDefaults>
-  <w:latentStyles w:defLockedState="0" w:defUIPriority="99" w:defSemiHidden="0" w:defUnhideWhenUsed="0" w:defQFormat="0" w:count="376">
+  <w:latentStyles w:defLockedState="0" w:defUIPriority="99" w:defSemiHidden="0" w:defUnhideWhenUsed="0" w:defQFormat="0" w:count="371">
     <w:lsdException w:name="Normal" w:uiPriority="0" w:qFormat="1"/>
     <w:lsdException w:name="heading 1" w:uiPriority="9" w:qFormat="1"/>
     <w:lsdException w:name="heading 2" w:semiHidden="1" w:uiPriority="9" w:unhideWhenUsed="1" w:qFormat="1"/>
@@ -8060,11 +8161,6 @@
     <w:lsdException w:name="List Table 5 Dark Accent 6" w:uiPriority="50"/>
     <w:lsdException w:name="List Table 6 Colorful Accent 6" w:uiPriority="51"/>
     <w:lsdException w:name="List Table 7 Colorful Accent 6" w:uiPriority="52"/>
-    <w:lsdException w:name="Mention" w:semiHidden="1" w:unhideWhenUsed="1"/>
-    <w:lsdException w:name="Smart Hyperlink" w:semiHidden="1" w:unhideWhenUsed="1"/>
-    <w:lsdException w:name="Hashtag" w:semiHidden="1" w:unhideWhenUsed="1"/>
-    <w:lsdException w:name="Unresolved Mention" w:semiHidden="1" w:unhideWhenUsed="1"/>
-    <w:lsdException w:name="Smart Link" w:semiHidden="1" w:unhideWhenUsed="1"/>
   </w:latentStyles>
   <w:style w:type="paragraph" w:default="1" w:styleId="Standard">
     <w:name w:val="Normal"/>
@@ -8503,7 +8599,7 @@
 </file>
 
 <file path=customXml/itemProps1.xml><?xml version="1.0" encoding="utf-8"?>
-<ds:datastoreItem xmlns:ds="http://schemas.openxmlformats.org/officeDocument/2006/customXml" ds:itemID="{C11E589D-5A86-40CB-B3B1-C5F51B3A61B4}">
+<ds:datastoreItem xmlns:ds="http://schemas.openxmlformats.org/officeDocument/2006/customXml" ds:itemID="{BB3F59B0-9A53-4FA0-9498-D525CC643F72}">
   <ds:schemaRefs>
     <ds:schemaRef ds:uri="http://schemas.openxmlformats.org/officeDocument/2006/bibliography"/>
   </ds:schemaRefs>

</xml_diff>